<commit_message>
half way through peer review
</commit_message>
<xml_diff>
--- a/Week5_Conferences/ASE.docx
+++ b/Week5_Conferences/ASE.docx
@@ -327,6 +327,11 @@
       </w:r>
     </w:p>
     <w:p>
+      <w:r>
+        <w:t>An indexing feature could be added to the linked list to expand the size of repositories supported. It might also be useful to encode inheritance information as pointers in the linked list.</w:t>
+      </w:r>
+    </w:p>
+    <w:p>
       <w:pPr>
         <w:pStyle w:val="Heading2"/>
       </w:pPr>
@@ -335,11 +340,29 @@
       </w:r>
     </w:p>
     <w:p>
+      <w:r>
+        <w:t xml:space="preserve">This effort expands on decades of static analysis and combines it with tooling that is inspired by grep and </w:t>
+      </w:r>
+      <w:proofErr w:type="spellStart"/>
+      <w:r>
+        <w:t>awk</w:t>
+      </w:r>
+      <w:proofErr w:type="spellEnd"/>
+      <w:r>
+        <w:t>.</w:t>
+      </w:r>
+    </w:p>
+    <w:p>
       <w:pPr>
         <w:pStyle w:val="Heading2"/>
       </w:pPr>
       <w:r>
         <w:t>Why is this important?</w:t>
+      </w:r>
+    </w:p>
+    <w:p>
+      <w:r>
+        <w:t>Having the ability to rapidly query large bodies of code enables code examples to be quickly found. It can also be used to identify multiple locations that share the same defect.</w:t>
       </w:r>
     </w:p>
     <w:p>
@@ -350,6 +373,7 @@
         </w:rPr>
       </w:pPr>
       <w:r>
+        <w:lastRenderedPageBreak/>
         <w:br w:type="page"/>
       </w:r>
     </w:p>
@@ -483,6 +507,21 @@
       </w:r>
     </w:p>
     <w:p>
+      <w:r>
+        <w:t xml:space="preserve">Mining structure from massive text relies on the collaboration of many published research efforts. The presenter describes a framework to combine these disjoined efforts into a single workflow process. </w:t>
+      </w:r>
+    </w:p>
+    <w:p>
+      <w:r>
+        <w:tab/>
+        <w:t xml:space="preserve">The process begins with identifying words and then performing statistical operations to combine words into phrases. Next topic mining was performed to cluster the phrases. Then entities are identified along with their type and co-type. Entities and topics are then attributed with metadata recursively as rich context allows the discovery of more context. The result of this </w:t>
+      </w:r>
+      <w:r>
+        <w:lastRenderedPageBreak/>
+        <w:t>process is a multi-dimensional knowledge graph. It can be explored with standard graph traversal strategies.</w:t>
+      </w:r>
+    </w:p>
+    <w:p>
       <w:pPr>
         <w:pStyle w:val="Heading2"/>
       </w:pPr>
@@ -613,25 +652,213 @@
       <w:r>
         <w:t>What are areas of future work/improvement?</w:t>
       </w:r>
+    </w:p>
+    <w:p>
+      <w:r>
+        <w:t>If the system can identify the root cause of the defect, why can’t it also patch simple issues? For example</w:t>
+      </w:r>
+      <w:r>
+        <w:t>,</w:t>
+      </w:r>
+      <w:r>
+        <w:t xml:space="preserve"> if argument checking is </w:t>
+      </w:r>
+      <w:r>
+        <w:t>enough</w:t>
+      </w:r>
+      <w:r>
+        <w:t xml:space="preserve"> </w:t>
+      </w:r>
+      <w:r>
+        <w:t>then add</w:t>
+      </w:r>
+      <w:r>
+        <w:t xml:space="preserve"> the check and send a patch.</w:t>
+      </w:r>
+    </w:p>
+    <w:p>
+      <w:pPr>
+        <w:pStyle w:val="Heading2"/>
+      </w:pPr>
+      <w:r>
+        <w:t>What other works does this expand?</w:t>
+      </w:r>
+    </w:p>
+    <w:p>
+      <w:pPr>
+        <w:pStyle w:val="Heading2"/>
+      </w:pPr>
+      <w:r>
+        <w:t>Why is this important?</w:t>
+      </w:r>
+    </w:p>
+    <w:p>
+      <w:r>
+        <w:t>A</w:t>
+      </w:r>
+      <w:r>
+        <w:t xml:space="preserve">utomated root cause analysis </w:t>
+      </w:r>
+      <w:r>
+        <w:t>is</w:t>
+      </w:r>
       <w:bookmarkStart w:id="0" w:name="_GoBack"/>
       <w:bookmarkEnd w:id="0"/>
-    </w:p>
-    <w:p>
-      <w:pPr>
-        <w:pStyle w:val="Heading2"/>
-      </w:pPr>
-      <w:r>
-        <w:t>What other works does this expand?</w:t>
-      </w:r>
-    </w:p>
-    <w:p>
-      <w:pPr>
-        <w:pStyle w:val="Heading2"/>
-      </w:pPr>
-      <w:r>
-        <w:t>Why is this important?</w:t>
-      </w:r>
-    </w:p>
+      <w:r>
+        <w:t xml:space="preserve"> important as they address common bottlenecks in the software development lifecycle. The less time developers need to spend hunting defects, the more time they can spend on new features</w:t>
+      </w:r>
+      <w:r>
+        <w:br w:type="page"/>
+      </w:r>
+    </w:p>
+    <w:p>
+      <w:pPr>
+        <w:spacing w:line="259" w:lineRule="auto"/>
+        <w:rPr>
+          <w:b/>
+        </w:rPr>
+      </w:pPr>
+    </w:p>
+    <w:bookmarkStart w:id="1" w:name="_Hlk5557476" w:displacedByCustomXml="next"/>
+    <w:sdt>
+      <w:sdtPr>
+        <w:id w:val="2023665587"/>
+        <w:docPartObj>
+          <w:docPartGallery w:val="Bibliographies"/>
+          <w:docPartUnique/>
+        </w:docPartObj>
+      </w:sdtPr>
+      <w:sdtEndPr>
+        <w:rPr>
+          <w:b w:val="0"/>
+        </w:rPr>
+      </w:sdtEndPr>
+      <w:sdtContent>
+        <w:p>
+          <w:pPr>
+            <w:pStyle w:val="Heading1"/>
+          </w:pPr>
+          <w:r>
+            <w:t>References</w:t>
+          </w:r>
+        </w:p>
+        <w:sdt>
+          <w:sdtPr>
+            <w:id w:val="-573587230"/>
+            <w:bibliography/>
+          </w:sdtPr>
+          <w:sdtContent>
+            <w:p>
+              <w:pPr>
+                <w:pStyle w:val="Bibliography"/>
+                <w:ind w:left="720" w:hanging="720"/>
+                <w:rPr>
+                  <w:noProof/>
+                </w:rPr>
+              </w:pPr>
+              <w:r>
+                <w:fldChar w:fldCharType="begin"/>
+              </w:r>
+              <w:r>
+                <w:instrText xml:space="preserve"> BIBLIOGRAPHY </w:instrText>
+              </w:r>
+              <w:r>
+                <w:fldChar w:fldCharType="separate"/>
+              </w:r>
+              <w:r>
+                <w:rPr>
+                  <w:noProof/>
+                </w:rPr>
+                <w:t xml:space="preserve">Han, J. (2017, November 1). </w:t>
+              </w:r>
+              <w:r>
+                <w:rPr>
+                  <w:i/>
+                  <w:iCs/>
+                  <w:noProof/>
+                </w:rPr>
+                <w:t>Mining Structures from Massive Text Data.</w:t>
+              </w:r>
+              <w:r>
+                <w:rPr>
+                  <w:noProof/>
+                </w:rPr>
+                <w:t xml:space="preserve"> Retrieved from YouTube: https://www.youtube.com/watch?v=jy-Rg9r2lBQ</w:t>
+              </w:r>
+            </w:p>
+            <w:p>
+              <w:pPr>
+                <w:pStyle w:val="Bibliography"/>
+                <w:ind w:left="720" w:hanging="720"/>
+                <w:rPr>
+                  <w:noProof/>
+                </w:rPr>
+              </w:pPr>
+              <w:r>
+                <w:rPr>
+                  <w:noProof/>
+                </w:rPr>
+                <w:t xml:space="preserve">Holzmann, G. (2017, October 31). </w:t>
+              </w:r>
+              <w:r>
+                <w:rPr>
+                  <w:i/>
+                  <w:iCs/>
+                  <w:noProof/>
+                </w:rPr>
+                <w:t>COBRA - an Interactive Static Code Analyzer.</w:t>
+              </w:r>
+              <w:r>
+                <w:rPr>
+                  <w:noProof/>
+                </w:rPr>
+                <w:t xml:space="preserve"> Retrieved from YouTube: https://www.youtube.com/watch?v=mVkz-ETpb0w</w:t>
+              </w:r>
+            </w:p>
+            <w:p>
+              <w:pPr>
+                <w:pStyle w:val="Bibliography"/>
+                <w:ind w:left="720" w:hanging="720"/>
+                <w:rPr>
+                  <w:noProof/>
+                </w:rPr>
+              </w:pPr>
+              <w:r>
+                <w:rPr>
+                  <w:noProof/>
+                </w:rPr>
+                <w:t xml:space="preserve">Van Deursen, A. (2017, November 2). </w:t>
+              </w:r>
+              <w:r>
+                <w:rPr>
+                  <w:i/>
+                  <w:iCs/>
+                  <w:noProof/>
+                </w:rPr>
+                <w:t>Software Engineering without Borders.</w:t>
+              </w:r>
+              <w:r>
+                <w:rPr>
+                  <w:noProof/>
+                </w:rPr>
+                <w:t xml:space="preserve"> Retrieved from YouTube: https://www.youtube.com/watch?v=BxizjBmHXdA</w:t>
+              </w:r>
+            </w:p>
+            <w:p>
+              <w:r>
+                <w:rPr>
+                  <w:b/>
+                  <w:bCs/>
+                  <w:noProof/>
+                </w:rPr>
+                <w:fldChar w:fldCharType="end"/>
+              </w:r>
+            </w:p>
+          </w:sdtContent>
+        </w:sdt>
+      </w:sdtContent>
+    </w:sdt>
+    <w:bookmarkEnd w:id="1" w:displacedByCustomXml="prev"/>
     <w:p>
       <w:pPr>
         <w:pStyle w:val="Heading2"/>
@@ -1616,6 +1843,14 @@
       <w:contextualSpacing/>
     </w:pPr>
   </w:style>
+  <w:style w:type="paragraph" w:styleId="Bibliography">
+    <w:name w:val="Bibliography"/>
+    <w:basedOn w:val="Normal"/>
+    <w:next w:val="Normal"/>
+    <w:uiPriority w:val="37"/>
+    <w:unhideWhenUsed/>
+    <w:rsid w:val="005F0A1D"/>
+  </w:style>
 </w:styles>
 </file>
 
@@ -1986,7 +2221,7 @@
 </file>
 
 <file path=customXml/itemProps1.xml><?xml version="1.0" encoding="utf-8"?>
-<ds:datastoreItem xmlns:ds="http://schemas.openxmlformats.org/officeDocument/2006/customXml" ds:itemID="{7E099E6B-FCE5-42D7-87A5-62CC6AEBB9E4}">
+<ds:datastoreItem xmlns:ds="http://schemas.openxmlformats.org/officeDocument/2006/customXml" ds:itemID="{FE437DC2-4503-4E12-BCBF-AC8E7D4D3801}">
   <ds:schemaRefs>
     <ds:schemaRef ds:uri="http://schemas.openxmlformats.org/officeDocument/2006/bibliography"/>
   </ds:schemaRefs>

</xml_diff>